<commit_message>
tabla usuario en base de datos
</commit_message>
<xml_diff>
--- a/Bases de datos.docx
+++ b/Bases de datos.docx
@@ -88,8 +88,6 @@
           </wp:inline>
         </w:drawing>
       </w:r>
-      <w:bookmarkStart w:id="0" w:name="_GoBack"/>
-      <w:bookmarkEnd w:id="0"/>
     </w:p>
     <w:p>
       <w:r>
@@ -178,6 +176,238 @@
           </wp:inline>
         </w:drawing>
       </w:r>
+    </w:p>
+    <w:p>
+      <w:r>
+        <w:br w:type="page"/>
+      </w:r>
+    </w:p>
+    <w:p>
+      <w:r>
+        <w:lastRenderedPageBreak/>
+        <w:t>26/12/19</w:t>
+      </w:r>
+    </w:p>
+    <w:p>
+      <w:r>
+        <w:rPr>
+          <w:noProof/>
+          <w:lang w:eastAsia="es-ES"/>
+        </w:rPr>
+        <w:drawing>
+          <wp:inline distT="0" distB="0" distL="0" distR="0" wp14:anchorId="724055D5" wp14:editId="7DE7774F">
+            <wp:extent cx="8892540" cy="4999355"/>
+            <wp:effectExtent l="0" t="0" r="3810" b="0"/>
+            <wp:docPr id="5" name="Imagen 5"/>
+            <wp:cNvGraphicFramePr>
+              <a:graphicFrameLocks xmlns:a="http://schemas.openxmlformats.org/drawingml/2006/main" noChangeAspect="1"/>
+            </wp:cNvGraphicFramePr>
+            <a:graphic xmlns:a="http://schemas.openxmlformats.org/drawingml/2006/main">
+              <a:graphicData uri="http://schemas.openxmlformats.org/drawingml/2006/picture">
+                <pic:pic xmlns:pic="http://schemas.openxmlformats.org/drawingml/2006/picture">
+                  <pic:nvPicPr>
+                    <pic:cNvPr id="1" name=""/>
+                    <pic:cNvPicPr/>
+                  </pic:nvPicPr>
+                  <pic:blipFill>
+                    <a:blip r:embed="rId8"/>
+                    <a:stretch>
+                      <a:fillRect/>
+                    </a:stretch>
+                  </pic:blipFill>
+                  <pic:spPr>
+                    <a:xfrm>
+                      <a:off x="0" y="0"/>
+                      <a:ext cx="8892540" cy="4999355"/>
+                    </a:xfrm>
+                    <a:prstGeom prst="rect">
+                      <a:avLst/>
+                    </a:prstGeom>
+                  </pic:spPr>
+                </pic:pic>
+              </a:graphicData>
+            </a:graphic>
+          </wp:inline>
+        </w:drawing>
+      </w:r>
+    </w:p>
+    <w:p>
+      <w:r>
+        <w:rPr>
+          <w:noProof/>
+          <w:lang w:eastAsia="es-ES"/>
+        </w:rPr>
+        <w:lastRenderedPageBreak/>
+        <w:drawing>
+          <wp:inline distT="0" distB="0" distL="0" distR="0" wp14:anchorId="44B670C8" wp14:editId="7E01C418">
+            <wp:extent cx="8892540" cy="4999355"/>
+            <wp:effectExtent l="0" t="0" r="3810" b="0"/>
+            <wp:docPr id="6" name="Imagen 6"/>
+            <wp:cNvGraphicFramePr>
+              <a:graphicFrameLocks xmlns:a="http://schemas.openxmlformats.org/drawingml/2006/main" noChangeAspect="1"/>
+            </wp:cNvGraphicFramePr>
+            <a:graphic xmlns:a="http://schemas.openxmlformats.org/drawingml/2006/main">
+              <a:graphicData uri="http://schemas.openxmlformats.org/drawingml/2006/picture">
+                <pic:pic xmlns:pic="http://schemas.openxmlformats.org/drawingml/2006/picture">
+                  <pic:nvPicPr>
+                    <pic:cNvPr id="1" name=""/>
+                    <pic:cNvPicPr/>
+                  </pic:nvPicPr>
+                  <pic:blipFill>
+                    <a:blip r:embed="rId9"/>
+                    <a:stretch>
+                      <a:fillRect/>
+                    </a:stretch>
+                  </pic:blipFill>
+                  <pic:spPr>
+                    <a:xfrm>
+                      <a:off x="0" y="0"/>
+                      <a:ext cx="8892540" cy="4999355"/>
+                    </a:xfrm>
+                    <a:prstGeom prst="rect">
+                      <a:avLst/>
+                    </a:prstGeom>
+                  </pic:spPr>
+                </pic:pic>
+              </a:graphicData>
+            </a:graphic>
+          </wp:inline>
+        </w:drawing>
+      </w:r>
+    </w:p>
+    <w:p>
+      <w:r>
+        <w:rPr>
+          <w:noProof/>
+          <w:lang w:eastAsia="es-ES"/>
+        </w:rPr>
+        <w:lastRenderedPageBreak/>
+        <w:drawing>
+          <wp:inline distT="0" distB="0" distL="0" distR="0" wp14:anchorId="6EF84553" wp14:editId="53096ADC">
+            <wp:extent cx="8892540" cy="4999355"/>
+            <wp:effectExtent l="0" t="0" r="3810" b="0"/>
+            <wp:docPr id="7" name="Imagen 7"/>
+            <wp:cNvGraphicFramePr>
+              <a:graphicFrameLocks xmlns:a="http://schemas.openxmlformats.org/drawingml/2006/main" noChangeAspect="1"/>
+            </wp:cNvGraphicFramePr>
+            <a:graphic xmlns:a="http://schemas.openxmlformats.org/drawingml/2006/main">
+              <a:graphicData uri="http://schemas.openxmlformats.org/drawingml/2006/picture">
+                <pic:pic xmlns:pic="http://schemas.openxmlformats.org/drawingml/2006/picture">
+                  <pic:nvPicPr>
+                    <pic:cNvPr id="1" name=""/>
+                    <pic:cNvPicPr/>
+                  </pic:nvPicPr>
+                  <pic:blipFill>
+                    <a:blip r:embed="rId10"/>
+                    <a:stretch>
+                      <a:fillRect/>
+                    </a:stretch>
+                  </pic:blipFill>
+                  <pic:spPr>
+                    <a:xfrm>
+                      <a:off x="0" y="0"/>
+                      <a:ext cx="8892540" cy="4999355"/>
+                    </a:xfrm>
+                    <a:prstGeom prst="rect">
+                      <a:avLst/>
+                    </a:prstGeom>
+                  </pic:spPr>
+                </pic:pic>
+              </a:graphicData>
+            </a:graphic>
+          </wp:inline>
+        </w:drawing>
+      </w:r>
+    </w:p>
+    <w:p>
+      <w:r>
+        <w:rPr>
+          <w:noProof/>
+          <w:lang w:eastAsia="es-ES"/>
+        </w:rPr>
+        <w:lastRenderedPageBreak/>
+        <w:drawing>
+          <wp:inline distT="0" distB="0" distL="0" distR="0" wp14:anchorId="363979A3" wp14:editId="5B2DE7C3">
+            <wp:extent cx="8892540" cy="4999355"/>
+            <wp:effectExtent l="0" t="0" r="3810" b="0"/>
+            <wp:docPr id="8" name="Imagen 8"/>
+            <wp:cNvGraphicFramePr>
+              <a:graphicFrameLocks xmlns:a="http://schemas.openxmlformats.org/drawingml/2006/main" noChangeAspect="1"/>
+            </wp:cNvGraphicFramePr>
+            <a:graphic xmlns:a="http://schemas.openxmlformats.org/drawingml/2006/main">
+              <a:graphicData uri="http://schemas.openxmlformats.org/drawingml/2006/picture">
+                <pic:pic xmlns:pic="http://schemas.openxmlformats.org/drawingml/2006/picture">
+                  <pic:nvPicPr>
+                    <pic:cNvPr id="1" name=""/>
+                    <pic:cNvPicPr/>
+                  </pic:nvPicPr>
+                  <pic:blipFill>
+                    <a:blip r:embed="rId11"/>
+                    <a:stretch>
+                      <a:fillRect/>
+                    </a:stretch>
+                  </pic:blipFill>
+                  <pic:spPr>
+                    <a:xfrm>
+                      <a:off x="0" y="0"/>
+                      <a:ext cx="8892540" cy="4999355"/>
+                    </a:xfrm>
+                    <a:prstGeom prst="rect">
+                      <a:avLst/>
+                    </a:prstGeom>
+                  </pic:spPr>
+                </pic:pic>
+              </a:graphicData>
+            </a:graphic>
+          </wp:inline>
+        </w:drawing>
+      </w:r>
+    </w:p>
+    <w:p>
+      <w:r>
+        <w:rPr>
+          <w:noProof/>
+          <w:lang w:eastAsia="es-ES"/>
+        </w:rPr>
+        <w:lastRenderedPageBreak/>
+        <w:drawing>
+          <wp:inline distT="0" distB="0" distL="0" distR="0" wp14:anchorId="6C4A0BA7" wp14:editId="44CDB6D7">
+            <wp:extent cx="8892540" cy="4999355"/>
+            <wp:effectExtent l="0" t="0" r="3810" b="0"/>
+            <wp:docPr id="9" name="Imagen 9"/>
+            <wp:cNvGraphicFramePr>
+              <a:graphicFrameLocks xmlns:a="http://schemas.openxmlformats.org/drawingml/2006/main" noChangeAspect="1"/>
+            </wp:cNvGraphicFramePr>
+            <a:graphic xmlns:a="http://schemas.openxmlformats.org/drawingml/2006/main">
+              <a:graphicData uri="http://schemas.openxmlformats.org/drawingml/2006/picture">
+                <pic:pic xmlns:pic="http://schemas.openxmlformats.org/drawingml/2006/picture">
+                  <pic:nvPicPr>
+                    <pic:cNvPr id="1" name=""/>
+                    <pic:cNvPicPr/>
+                  </pic:nvPicPr>
+                  <pic:blipFill>
+                    <a:blip r:embed="rId12"/>
+                    <a:stretch>
+                      <a:fillRect/>
+                    </a:stretch>
+                  </pic:blipFill>
+                  <pic:spPr>
+                    <a:xfrm>
+                      <a:off x="0" y="0"/>
+                      <a:ext cx="8892540" cy="4999355"/>
+                    </a:xfrm>
+                    <a:prstGeom prst="rect">
+                      <a:avLst/>
+                    </a:prstGeom>
+                  </pic:spPr>
+                </pic:pic>
+              </a:graphicData>
+            </a:graphic>
+          </wp:inline>
+        </w:drawing>
+      </w:r>
+      <w:bookmarkStart w:id="0" w:name="_GoBack"/>
+      <w:bookmarkEnd w:id="0"/>
     </w:p>
     <w:sectPr>
       <w:pgSz w:w="16838" w:h="11906" w:orient="landscape"/>

</xml_diff>